<commit_message>
Improved Conditional error reporting.
</commit_message>
<xml_diff>
--- a/tests/org.obeonetwork.m2doc.tests/resources/conditional/missingEndif/missingEndif-expected-generation.docx
+++ b/tests/org.obeonetwork.m2doc.tests/resources/conditional/missingEndif/missingEndif-expected-generation.docx
@@ -29,46 +29,39 @@
           <w:tab w:pos="3119" w:val="left"/>
         </w:tabs>
       </w:pPr>
-      <w:proofErr w:type="spellStart"/>
-      <w:proofErr w:type="spellEnd"/>
-      <w:r>
-        <w:t xml:space="preserve">The </w:t>
-      </w:r>
-      <w:r>
-        <w:t>THEN</w:t>
-      </w:r>
-      <w:r>
-        <w:t xml:space="preserve"> </w:t>
-      </w:r>
-      <w:r>
-        <w:t>paragraph</w:t>
-      </w:r>
-      <w:r>
-        <w:t>.</w:t>
-      </w:r>
-    </w:p>
-    <w:p>
-      <w:proofErr w:type="spellStart"/>
-      <w:proofErr w:type="spellEnd"/>
-      <w:r>
-        <w:t>En</w:t>
-      </w:r>
-      <w:r>
-        <w:t>d</w:t>
-      </w:r>
-      <w:r>
-        <w:t xml:space="preserve"> of </w:t>
-      </w:r>
-      <w:r>
-        <w:t>demonstration</w:t>
-      </w:r>
-      <w:r>
-        <w:t>.</w:t>
-      </w:r>
-    </w:p>
-    <w:p>
-      <w:r>
-        <w:t/>
+      <w:r>
+        <w:fldChar w:fldCharType="begin"/>
+      </w:r>
+      <w:r>
+        <w:instrText xml:space="preserve">m:if </w:instrText>
+      </w:r>
+      <w:r>
+        <w:instrText xml:space="preserve">self.name </w:instrText>
+      </w:r>
+      <w:r>
+        <w:instrText>=</w:instrText>
+      </w:r>
+      <w:r>
+        <w:instrText xml:space="preserve"> </w:instrText>
+      </w:r>
+      <w:r>
+        <w:instrText>'</w:instrText>
+      </w:r>
+      <w:r>
+        <w:instrText>anydsl</w:instrText>
+      </w:r>
+      <w:r>
+        <w:instrText>'</w:instrText>
+      </w:r>
+      <w:r>
+        <w:fldChar w:fldCharType="end"/>
+      </w:r>
+      <w:r>
+        <w:rPr>
+          <w:b w:val="true"/>
+          <w:color w:val="FF0000"/>
+        </w:rPr>
+        <w:t>Invalid if statement: m:elseif, m:else or m:endif expected here.</w:t>
       </w:r>
     </w:p>
     <w:sectPr>

</xml_diff>